<commit_message>
antoher dp added + documentation updated + snapshots
</commit_message>
<xml_diff>
--- a/Documentation/Project_Analysis_and_Design_Document.docx
+++ b/Documentation/Project_Analysis_and_Design_Document.docx
@@ -2281,9 +2281,9 @@
         </w:rPr>
         <w:drawing>
           <wp:inline distT="0" distB="0" distL="0" distR="0">
-            <wp:extent cx="4486275" cy="1628775"/>
+            <wp:extent cx="5943600" cy="3998595"/>
             <wp:effectExtent l="0" t="0" r="0" b="0"/>
-            <wp:docPr id="7" name="Imagen 7"/>
+            <wp:docPr id="21" name="Imagen 21"/>
             <wp:cNvGraphicFramePr>
               <a:graphicFrameLocks xmlns:a="http://schemas.openxmlformats.org/drawingml/2006/main" noChangeAspect="1"/>
             </wp:cNvGraphicFramePr>
@@ -2291,7 +2291,7 @@
               <a:graphicData uri="http://schemas.openxmlformats.org/drawingml/2006/picture">
                 <pic:pic xmlns:pic="http://schemas.openxmlformats.org/drawingml/2006/picture">
                   <pic:nvPicPr>
-                    <pic:cNvPr id="7" name="Untitled Diagram.png"/>
+                    <pic:cNvPr id="21" name="Fondo_Negro.jpg"/>
                     <pic:cNvPicPr/>
                   </pic:nvPicPr>
                   <pic:blipFill>
@@ -2309,7 +2309,7 @@
                   <pic:spPr>
                     <a:xfrm>
                       <a:off x="0" y="0"/>
-                      <a:ext cx="4486275" cy="1628775"/>
+                      <a:ext cx="5943600" cy="3998595"/>
                     </a:xfrm>
                     <a:prstGeom prst="rect">
                       <a:avLst/>
@@ -2332,17 +2332,15 @@
       </w:pPr>
       <w:r>
         <w:rPr>
-          <w:i/>
-          <w:noProof/>
-          <w:color w:val="943634"/>
+          <w:noProof/>
           <w:lang w:val="es-ES" w:eastAsia="es-ES"/>
         </w:rPr>
         <w:lastRenderedPageBreak/>
         <w:drawing>
-          <wp:inline distT="0" distB="0" distL="0" distR="0">
-            <wp:extent cx="5942857" cy="5342857"/>
+          <wp:inline distT="0" distB="0" distL="0" distR="0" wp14:anchorId="44112724" wp14:editId="61175922">
+            <wp:extent cx="5943600" cy="4837430"/>
             <wp:effectExtent l="0" t="0" r="0" b="0"/>
-            <wp:docPr id="6" name="Imagen 6"/>
+            <wp:docPr id="15" name="Imagen 15"/>
             <wp:cNvGraphicFramePr>
               <a:graphicFrameLocks xmlns:a="http://schemas.openxmlformats.org/drawingml/2006/main" noChangeAspect="1"/>
             </wp:cNvGraphicFramePr>
@@ -2350,7 +2348,7 @@
               <a:graphicData uri="http://schemas.openxmlformats.org/drawingml/2006/picture">
                 <pic:pic xmlns:pic="http://schemas.openxmlformats.org/drawingml/2006/picture">
                   <pic:nvPicPr>
-                    <pic:cNvPr id="6" name="Untitled Diagram.png"/>
+                    <pic:cNvPr id="9" name="Untitled Diagram (3).png"/>
                     <pic:cNvPicPr/>
                   </pic:nvPicPr>
                   <pic:blipFill>
@@ -2368,7 +2366,7 @@
                   <pic:spPr>
                     <a:xfrm>
                       <a:off x="0" y="0"/>
-                      <a:ext cx="5942857" cy="5342857"/>
+                      <a:ext cx="5943600" cy="4837430"/>
                     </a:xfrm>
                     <a:prstGeom prst="rect">
                       <a:avLst/>
@@ -2383,6 +2381,15 @@
     </w:p>
     <w:p>
       <w:pPr>
+        <w:ind w:left="720"/>
+        <w:rPr>
+          <w:i/>
+          <w:color w:val="943634"/>
+        </w:rPr>
+      </w:pPr>
+    </w:p>
+    <w:p>
+      <w:pPr>
         <w:pStyle w:val="Ttulo1"/>
         <w:rPr>
           <w:rFonts w:ascii="Times New Roman" w:hAnsi="Times New Roman"/>
@@ -2425,7 +2432,31 @@
         <w:rPr>
           <w:sz w:val="24"/>
         </w:rPr>
-        <w:t>The system will follow the Layered architecture:</w:t>
+        <w:t xml:space="preserve">The system will follow the Layered </w:t>
+      </w:r>
+      <w:r>
+        <w:rPr>
+          <w:sz w:val="24"/>
+        </w:rPr>
+        <w:t>+ Model View Controller</w:t>
+      </w:r>
+      <w:r>
+        <w:rPr>
+          <w:sz w:val="24"/>
+        </w:rPr>
+        <w:t xml:space="preserve"> </w:t>
+      </w:r>
+      <w:r>
+        <w:rPr>
+          <w:sz w:val="24"/>
+        </w:rPr>
+        <w:t>architecture</w:t>
+      </w:r>
+      <w:r>
+        <w:rPr>
+          <w:sz w:val="24"/>
+        </w:rPr>
+        <w:t>:</w:t>
       </w:r>
     </w:p>
     <w:p>
@@ -2455,9 +2486,9 @@
         <w:lastRenderedPageBreak/>
         <w:drawing>
           <wp:inline distT="0" distB="0" distL="0" distR="0">
-            <wp:extent cx="5943600" cy="3747135"/>
+            <wp:extent cx="5943600" cy="3998595"/>
             <wp:effectExtent l="0" t="0" r="0" b="0"/>
-            <wp:docPr id="2" name="Imagen 2"/>
+            <wp:docPr id="1" name="Imagen 1"/>
             <wp:cNvGraphicFramePr>
               <a:graphicFrameLocks xmlns:a="http://schemas.openxmlformats.org/drawingml/2006/main" noChangeAspect="1"/>
             </wp:cNvGraphicFramePr>
@@ -2465,7 +2496,7 @@
               <a:graphicData uri="http://schemas.openxmlformats.org/drawingml/2006/picture">
                 <pic:pic xmlns:pic="http://schemas.openxmlformats.org/drawingml/2006/picture">
                   <pic:nvPicPr>
-                    <pic:cNvPr id="2" name="Untitled Diagram.png"/>
+                    <pic:cNvPr id="1" name="Fondo_Negro.jpg"/>
                     <pic:cNvPicPr/>
                   </pic:nvPicPr>
                   <pic:blipFill>
@@ -2483,7 +2514,7 @@
                   <pic:spPr>
                     <a:xfrm>
                       <a:off x="0" y="0"/>
-                      <a:ext cx="5943600" cy="3747135"/>
+                      <a:ext cx="5943600" cy="3998595"/>
                     </a:xfrm>
                     <a:prstGeom prst="rect">
                       <a:avLst/>
@@ -2508,13 +2539,121 @@
         <w:rPr>
           <w:sz w:val="24"/>
         </w:rPr>
-        <w:t>The user interface will be created using HTML webpages, the business logic the classes and their correspondent behavior which will be to allow the webpages access the data from the data layer, the business layer will access the services from the data layer whi</w:t>
+        <w:t>The user interface</w:t>
       </w:r>
       <w:r>
         <w:rPr>
           <w:sz w:val="24"/>
         </w:rPr>
-        <w:t>ch will perform CRUD operations.</w:t>
+        <w:t xml:space="preserve"> (View layer)</w:t>
+      </w:r>
+      <w:r>
+        <w:rPr>
+          <w:sz w:val="24"/>
+        </w:rPr>
+        <w:t xml:space="preserve"> will be created using HTML webpages, the </w:t>
+      </w:r>
+      <w:r>
+        <w:rPr>
+          <w:sz w:val="24"/>
+        </w:rPr>
+        <w:t>controller</w:t>
+      </w:r>
+      <w:r>
+        <w:rPr>
+          <w:sz w:val="24"/>
+        </w:rPr>
+        <w:t>s (Controller layer)</w:t>
+      </w:r>
+      <w:r>
+        <w:rPr>
+          <w:sz w:val="24"/>
+        </w:rPr>
+        <w:t xml:space="preserve"> </w:t>
+      </w:r>
+      <w:r>
+        <w:rPr>
+          <w:sz w:val="24"/>
+        </w:rPr>
+        <w:t xml:space="preserve">will allow the webpages </w:t>
+      </w:r>
+      <w:r>
+        <w:rPr>
+          <w:sz w:val="24"/>
+        </w:rPr>
+        <w:t xml:space="preserve">to </w:t>
+      </w:r>
+      <w:r>
+        <w:rPr>
+          <w:sz w:val="24"/>
+        </w:rPr>
+        <w:t xml:space="preserve">access the data from the </w:t>
+      </w:r>
+      <w:r>
+        <w:rPr>
+          <w:sz w:val="24"/>
+        </w:rPr>
+        <w:t>model</w:t>
+      </w:r>
+      <w:r>
+        <w:rPr>
+          <w:sz w:val="24"/>
+        </w:rPr>
+        <w:t xml:space="preserve"> </w:t>
+      </w:r>
+      <w:r>
+        <w:rPr>
+          <w:sz w:val="24"/>
+        </w:rPr>
+        <w:t>layer (also the controller layer will handle all the logic of the system)</w:t>
+      </w:r>
+      <w:r>
+        <w:rPr>
+          <w:sz w:val="24"/>
+        </w:rPr>
+        <w:t xml:space="preserve">, the </w:t>
+      </w:r>
+      <w:r>
+        <w:rPr>
+          <w:sz w:val="24"/>
+        </w:rPr>
+        <w:t>controller</w:t>
+      </w:r>
+      <w:r>
+        <w:rPr>
+          <w:sz w:val="24"/>
+        </w:rPr>
+        <w:t xml:space="preserve"> layer will access the services from the </w:t>
+      </w:r>
+      <w:r>
+        <w:rPr>
+          <w:sz w:val="24"/>
+        </w:rPr>
+        <w:t>model</w:t>
+      </w:r>
+      <w:r>
+        <w:rPr>
+          <w:sz w:val="24"/>
+        </w:rPr>
+        <w:t xml:space="preserve"> layer</w:t>
+      </w:r>
+      <w:r>
+        <w:rPr>
+          <w:sz w:val="24"/>
+        </w:rPr>
+        <w:t xml:space="preserve">, the model layer will contain the entities </w:t>
+      </w:r>
+      <w:r>
+        <w:rPr>
+          <w:sz w:val="24"/>
+        </w:rPr>
+        <w:t>+ the</w:t>
+      </w:r>
+      <w:r>
+        <w:rPr>
+          <w:sz w:val="24"/>
+        </w:rPr>
+        <w:t xml:space="preserve"> repositories.</w:t>
       </w:r>
     </w:p>
     <w:p>
@@ -2538,6 +2677,7 @@
         <w:rPr>
           <w:rFonts w:ascii="Times New Roman" w:hAnsi="Times New Roman"/>
         </w:rPr>
+        <w:lastRenderedPageBreak/>
         <w:t>Package Design</w:t>
       </w:r>
       <w:bookmarkEnd w:id="5"/>
@@ -2554,15 +2694,14 @@
         <w:rPr>
           <w:i/>
           <w:noProof/>
-          <w:color w:val="943634" w:themeColor="accent2" w:themeShade="BF"/>
-          <w:sz w:val="24"/>
+          <w:color w:val="943634"/>
           <w:lang w:val="es-ES" w:eastAsia="es-ES"/>
         </w:rPr>
         <w:drawing>
-          <wp:inline distT="0" distB="0" distL="0" distR="0" wp14:anchorId="6ABEC0D8" wp14:editId="32F9202C">
-            <wp:extent cx="5819775" cy="866775"/>
+          <wp:inline distT="0" distB="0" distL="0" distR="0">
+            <wp:extent cx="5943600" cy="3998595"/>
             <wp:effectExtent l="0" t="0" r="0" b="0"/>
-            <wp:docPr id="14" name="Imagen 14"/>
+            <wp:docPr id="3" name="Imagen 3"/>
             <wp:cNvGraphicFramePr>
               <a:graphicFrameLocks xmlns:a="http://schemas.openxmlformats.org/drawingml/2006/main" noChangeAspect="1"/>
             </wp:cNvGraphicFramePr>
@@ -2570,7 +2709,7 @@
               <a:graphicData uri="http://schemas.openxmlformats.org/drawingml/2006/picture">
                 <pic:pic xmlns:pic="http://schemas.openxmlformats.org/drawingml/2006/picture">
                   <pic:nvPicPr>
-                    <pic:cNvPr id="14" name="Untitled Diagram.png"/>
+                    <pic:cNvPr id="3" name="Fondo_Negro.jpg"/>
                     <pic:cNvPicPr/>
                   </pic:nvPicPr>
                   <pic:blipFill>
@@ -2588,7 +2727,7 @@
                   <pic:spPr>
                     <a:xfrm>
                       <a:off x="0" y="0"/>
-                      <a:ext cx="5819775" cy="866775"/>
+                      <a:ext cx="5943600" cy="3998595"/>
                     </a:xfrm>
                     <a:prstGeom prst="rect">
                       <a:avLst/>
@@ -2761,6 +2900,33 @@
       <w:bookmarkEnd w:id="9"/>
     </w:p>
     <w:p>
+      <w:r>
+        <w:t>Scenario Submit Message:</w:t>
+      </w:r>
+    </w:p>
+    <w:p>
+      <w:pPr>
+        <w:ind w:left="709"/>
+        <w:rPr>
+          <w:i/>
+          <w:noProof/>
+          <w:color w:val="943634"/>
+          <w:lang w:val="es-ES" w:eastAsia="es-ES"/>
+        </w:rPr>
+      </w:pPr>
+    </w:p>
+    <w:p>
+      <w:pPr>
+        <w:ind w:left="709"/>
+        <w:rPr>
+          <w:i/>
+          <w:noProof/>
+          <w:color w:val="943634"/>
+          <w:lang w:val="es-ES" w:eastAsia="es-ES"/>
+        </w:rPr>
+      </w:pPr>
+    </w:p>
+    <w:p>
       <w:pPr>
         <w:ind w:left="709"/>
         <w:rPr>
@@ -2771,45 +2937,16 @@
       <w:r>
         <w:rPr>
           <w:i/>
-          <w:color w:val="943634"/>
-        </w:rPr>
-        <w:t>[Create the interaction diagrams (1 sequence, 1 communication diagrams) for 2 relevant scenarios]</w:t>
-      </w:r>
-    </w:p>
-    <w:p>
-      <w:r>
-        <w:t>Scenario Submit Message:</w:t>
-      </w:r>
-    </w:p>
-    <w:p>
-      <w:pPr>
-        <w:ind w:left="709"/>
-        <w:rPr>
-          <w:i/>
-          <w:color w:val="943634"/>
-        </w:rPr>
-      </w:pPr>
-      <w:r>
-        <w:rPr>
-          <w:i/>
           <w:noProof/>
           <w:color w:val="943634"/>
           <w:lang w:val="es-ES" w:eastAsia="es-ES"/>
         </w:rPr>
         <w:lastRenderedPageBreak/>
         <w:drawing>
-          <wp:anchor distT="0" distB="0" distL="114300" distR="114300" simplePos="0" relativeHeight="251660288" behindDoc="0" locked="0" layoutInCell="1" allowOverlap="1">
-            <wp:simplePos x="0" y="0"/>
-            <wp:positionH relativeFrom="column">
-              <wp:posOffset>-822960</wp:posOffset>
-            </wp:positionH>
-            <wp:positionV relativeFrom="paragraph">
-              <wp:posOffset>5165725</wp:posOffset>
-            </wp:positionV>
-            <wp:extent cx="7338653" cy="2628900"/>
+          <wp:inline distT="0" distB="0" distL="0" distR="0">
+            <wp:extent cx="8044757" cy="6293112"/>
             <wp:effectExtent l="0" t="0" r="0" b="0"/>
-            <wp:wrapSquare wrapText="bothSides"/>
-            <wp:docPr id="11" name="Imagen 11"/>
+            <wp:docPr id="16" name="Imagen 16"/>
             <wp:cNvGraphicFramePr>
               <a:graphicFrameLocks xmlns:a="http://schemas.openxmlformats.org/drawingml/2006/main" noChangeAspect="1"/>
             </wp:cNvGraphicFramePr>
@@ -2817,7 +2954,7 @@
               <a:graphicData uri="http://schemas.openxmlformats.org/drawingml/2006/picture">
                 <pic:pic xmlns:pic="http://schemas.openxmlformats.org/drawingml/2006/picture">
                   <pic:nvPicPr>
-                    <pic:cNvPr id="11" name="Untitled Diagram.png"/>
+                    <pic:cNvPr id="16" name="Fondo_Negro.jpg"/>
                     <pic:cNvPicPr/>
                   </pic:nvPicPr>
                   <pic:blipFill>
@@ -2835,7 +2972,7 @@
                   <pic:spPr>
                     <a:xfrm>
                       <a:off x="0" y="0"/>
-                      <a:ext cx="7338653" cy="2628900"/>
+                      <a:ext cx="8076653" cy="6318063"/>
                     </a:xfrm>
                     <a:prstGeom prst="rect">
                       <a:avLst/>
@@ -2844,9 +2981,27 @@
                 </pic:pic>
               </a:graphicData>
             </a:graphic>
-          </wp:anchor>
+          </wp:inline>
         </w:drawing>
       </w:r>
+    </w:p>
+    <w:p>
+      <w:pPr>
+        <w:ind w:left="709"/>
+        <w:rPr>
+          <w:i/>
+          <w:color w:val="943634"/>
+        </w:rPr>
+      </w:pPr>
+    </w:p>
+    <w:p>
+      <w:pPr>
+        <w:ind w:left="709"/>
+        <w:rPr>
+          <w:i/>
+          <w:color w:val="943634"/>
+        </w:rPr>
+      </w:pPr>
       <w:r>
         <w:rPr>
           <w:i/>
@@ -2854,19 +3009,12 @@
           <w:color w:val="943634"/>
           <w:lang w:val="es-ES" w:eastAsia="es-ES"/>
         </w:rPr>
+        <w:lastRenderedPageBreak/>
         <w:drawing>
-          <wp:anchor distT="0" distB="0" distL="114300" distR="114300" simplePos="0" relativeHeight="251659264" behindDoc="0" locked="0" layoutInCell="1" allowOverlap="1">
-            <wp:simplePos x="0" y="0"/>
-            <wp:positionH relativeFrom="column">
-              <wp:posOffset>-733425</wp:posOffset>
-            </wp:positionH>
-            <wp:positionV relativeFrom="paragraph">
-              <wp:posOffset>22225</wp:posOffset>
-            </wp:positionV>
-            <wp:extent cx="6943725" cy="4972050"/>
+          <wp:inline distT="0" distB="0" distL="0" distR="0">
+            <wp:extent cx="7671460" cy="5161024"/>
             <wp:effectExtent l="0" t="0" r="0" b="0"/>
-            <wp:wrapSquare wrapText="bothSides"/>
-            <wp:docPr id="5" name="Imagen 5"/>
+            <wp:docPr id="17" name="Imagen 17"/>
             <wp:cNvGraphicFramePr>
               <a:graphicFrameLocks xmlns:a="http://schemas.openxmlformats.org/drawingml/2006/main" noChangeAspect="1"/>
             </wp:cNvGraphicFramePr>
@@ -2874,7 +3022,7 @@
               <a:graphicData uri="http://schemas.openxmlformats.org/drawingml/2006/picture">
                 <pic:pic xmlns:pic="http://schemas.openxmlformats.org/drawingml/2006/picture">
                   <pic:nvPicPr>
-                    <pic:cNvPr id="5" name="Untitled Diagram.png"/>
+                    <pic:cNvPr id="17" name="Fondo_Negro.jpg"/>
                     <pic:cNvPicPr/>
                   </pic:nvPicPr>
                   <pic:blipFill>
@@ -2892,7 +3040,7 @@
                   <pic:spPr>
                     <a:xfrm>
                       <a:off x="0" y="0"/>
-                      <a:ext cx="6943725" cy="4972050"/>
+                      <a:ext cx="7682228" cy="5168269"/>
                     </a:xfrm>
                     <a:prstGeom prst="rect">
                       <a:avLst/>
@@ -2901,14 +3049,16 @@
                 </pic:pic>
               </a:graphicData>
             </a:graphic>
-            <wp14:sizeRelH relativeFrom="margin">
-              <wp14:pctWidth>0</wp14:pctWidth>
-            </wp14:sizeRelH>
-            <wp14:sizeRelV relativeFrom="margin">
-              <wp14:pctHeight>0</wp14:pctHeight>
-            </wp14:sizeRelV>
-          </wp:anchor>
+          </wp:inline>
         </w:drawing>
+      </w:r>
+    </w:p>
+    <w:p/>
+    <w:p/>
+    <w:p/>
+    <w:p>
+      <w:r>
+        <w:t>Scenario Send Email:</w:t>
       </w:r>
     </w:p>
     <w:p>
@@ -2919,41 +3069,6 @@
           <w:color w:val="943634"/>
         </w:rPr>
       </w:pPr>
-    </w:p>
-    <w:p>
-      <w:pPr>
-        <w:ind w:left="709"/>
-        <w:rPr>
-          <w:i/>
-          <w:color w:val="943634"/>
-        </w:rPr>
-      </w:pPr>
-    </w:p>
-    <w:p>
-      <w:r>
-        <w:t xml:space="preserve">Scenario </w:t>
-      </w:r>
-      <w:r>
-        <w:t>Send</w:t>
-      </w:r>
-      <w:r>
-        <w:t xml:space="preserve"> </w:t>
-      </w:r>
-      <w:r>
-        <w:t>Email</w:t>
-      </w:r>
-      <w:r>
-        <w:t>:</w:t>
-      </w:r>
-    </w:p>
-    <w:p>
-      <w:pPr>
-        <w:ind w:left="709"/>
-        <w:rPr>
-          <w:i/>
-          <w:color w:val="943634"/>
-        </w:rPr>
-      </w:pPr>
       <w:r>
         <w:rPr>
           <w:i/>
@@ -2961,6 +3076,7 @@
           <w:color w:val="943634"/>
           <w:lang w:val="es-ES" w:eastAsia="es-ES"/>
         </w:rPr>
+        <w:lastRenderedPageBreak/>
         <w:drawing>
           <wp:inline distT="0" distB="0" distL="0" distR="0">
             <wp:extent cx="5943600" cy="5153660"/>
@@ -3012,7 +3128,6 @@
           <w:color w:val="943634"/>
         </w:rPr>
       </w:pPr>
-      <w:bookmarkStart w:id="10" w:name="_GoBack"/>
       <w:r>
         <w:rPr>
           <w:i/>
@@ -3062,7 +3177,6 @@
           </wp:inline>
         </w:drawing>
       </w:r>
-      <w:bookmarkEnd w:id="10"/>
     </w:p>
     <w:p>
       <w:pPr>
@@ -3076,7 +3190,7 @@
           <w:rFonts w:ascii="Times New Roman" w:hAnsi="Times New Roman"/>
         </w:rPr>
       </w:pPr>
-      <w:bookmarkStart w:id="11" w:name="_Toc285793964"/>
+      <w:bookmarkStart w:id="10" w:name="_Toc285793964"/>
       <w:r>
         <w:rPr>
           <w:rFonts w:ascii="Times New Roman" w:hAnsi="Times New Roman"/>
@@ -3090,7 +3204,7 @@
         </w:rPr>
         <w:t>Design</w:t>
       </w:r>
-      <w:bookmarkEnd w:id="11"/>
+      <w:bookmarkEnd w:id="10"/>
     </w:p>
     <w:p>
       <w:r>
@@ -3099,10 +3213,10 @@
           <w:lang w:val="es-ES" w:eastAsia="es-ES"/>
         </w:rPr>
         <w:drawing>
-          <wp:inline distT="0" distB="0" distL="0" distR="0">
-            <wp:extent cx="5943600" cy="4709160"/>
+          <wp:inline distT="0" distB="0" distL="0" distR="0" wp14:anchorId="44112724" wp14:editId="61175922">
+            <wp:extent cx="5943600" cy="4837430"/>
             <wp:effectExtent l="0" t="0" r="0" b="0"/>
-            <wp:docPr id="9" name="Imagen 9"/>
+            <wp:docPr id="11" name="Imagen 11"/>
             <wp:cNvGraphicFramePr>
               <a:graphicFrameLocks xmlns:a="http://schemas.openxmlformats.org/drawingml/2006/main" noChangeAspect="1"/>
             </wp:cNvGraphicFramePr>
@@ -3110,7 +3224,117 @@
               <a:graphicData uri="http://schemas.openxmlformats.org/drawingml/2006/picture">
                 <pic:pic xmlns:pic="http://schemas.openxmlformats.org/drawingml/2006/picture">
                   <pic:nvPicPr>
-                    <pic:cNvPr id="9" name="Fondo_Negro - copia.jpg"/>
+                    <pic:cNvPr id="9" name="Untitled Diagram (3).png"/>
+                    <pic:cNvPicPr/>
+                  </pic:nvPicPr>
+                  <pic:blipFill>
+                    <a:blip r:embed="rId9">
+                      <a:extLst>
+                        <a:ext uri="{28A0092B-C50C-407E-A947-70E740481C1C}">
+                          <a14:useLocalDpi xmlns:a14="http://schemas.microsoft.com/office/drawing/2010/main" val="0"/>
+                        </a:ext>
+                      </a:extLst>
+                    </a:blip>
+                    <a:stretch>
+                      <a:fillRect/>
+                    </a:stretch>
+                  </pic:blipFill>
+                  <pic:spPr>
+                    <a:xfrm>
+                      <a:off x="0" y="0"/>
+                      <a:ext cx="5943600" cy="4837430"/>
+                    </a:xfrm>
+                    <a:prstGeom prst="rect">
+                      <a:avLst/>
+                    </a:prstGeom>
+                  </pic:spPr>
+                </pic:pic>
+              </a:graphicData>
+            </a:graphic>
+          </wp:inline>
+        </w:drawing>
+      </w:r>
+    </w:p>
+    <w:p>
+      <w:r>
+        <w:t xml:space="preserve">I will apply the </w:t>
+      </w:r>
+      <w:r>
+        <w:t>Factory</w:t>
+      </w:r>
+      <w:r>
+        <w:t xml:space="preserve"> Design Pattern in order to </w:t>
+      </w:r>
+      <w:r>
+        <w:t xml:space="preserve">create the entities, </w:t>
+      </w:r>
+      <w:r>
+        <w:t>the Dependency Injection for the usability of objects</w:t>
+      </w:r>
+      <w:r>
+        <w:t xml:space="preserve"> and the façade Design pattern for testing purposes</w:t>
+      </w:r>
+      <w:r>
+        <w:t>.</w:t>
+      </w:r>
+    </w:p>
+    <w:p>
+      <w:pPr>
+        <w:pStyle w:val="Ttulo1"/>
+        <w:numPr>
+          <w:ilvl w:val="0"/>
+          <w:numId w:val="12"/>
+        </w:numPr>
+        <w:ind w:left="709" w:hanging="709"/>
+        <w:rPr>
+          <w:rFonts w:ascii="Times New Roman" w:hAnsi="Times New Roman"/>
+        </w:rPr>
+      </w:pPr>
+      <w:bookmarkStart w:id="11" w:name="_Toc285793965"/>
+      <w:r>
+        <w:rPr>
+          <w:rFonts w:ascii="Times New Roman" w:hAnsi="Times New Roman"/>
+        </w:rPr>
+        <w:t>Data Model</w:t>
+      </w:r>
+      <w:bookmarkEnd w:id="11"/>
+    </w:p>
+    <w:p>
+      <w:r>
+        <w:rPr>
+          <w:noProof/>
+          <w:lang w:val="es-ES" w:eastAsia="es-ES"/>
+        </w:rPr>
+        <w:lastRenderedPageBreak/>
+        <w:drawing>
+          <wp:anchor distT="0" distB="0" distL="114300" distR="114300" simplePos="0" relativeHeight="251658240" behindDoc="1" locked="0" layoutInCell="1" allowOverlap="1">
+            <wp:simplePos x="0" y="0"/>
+            <wp:positionH relativeFrom="column">
+              <wp:posOffset>-914400</wp:posOffset>
+            </wp:positionH>
+            <wp:positionV relativeFrom="paragraph">
+              <wp:posOffset>151765</wp:posOffset>
+            </wp:positionV>
+            <wp:extent cx="6863715" cy="4749800"/>
+            <wp:effectExtent l="0" t="0" r="0" b="0"/>
+            <wp:wrapTight wrapText="bothSides">
+              <wp:wrapPolygon edited="0">
+                <wp:start x="0" y="0"/>
+                <wp:lineTo x="0" y="21484"/>
+                <wp:lineTo x="21522" y="21484"/>
+                <wp:lineTo x="21522" y="0"/>
+                <wp:lineTo x="0" y="0"/>
+              </wp:wrapPolygon>
+            </wp:wrapTight>
+            <wp:docPr id="19" name="Imagen 19"/>
+            <wp:cNvGraphicFramePr>
+              <a:graphicFrameLocks xmlns:a="http://schemas.openxmlformats.org/drawingml/2006/main" noChangeAspect="1"/>
+            </wp:cNvGraphicFramePr>
+            <a:graphic xmlns:a="http://schemas.openxmlformats.org/drawingml/2006/main">
+              <a:graphicData uri="http://schemas.openxmlformats.org/drawingml/2006/picture">
+                <pic:pic xmlns:pic="http://schemas.openxmlformats.org/drawingml/2006/picture">
+                  <pic:nvPicPr>
+                    <pic:cNvPr id="19" name="Fondo_Negro.jpg"/>
                     <pic:cNvPicPr/>
                   </pic:nvPicPr>
                   <pic:blipFill>
@@ -3128,7 +3352,7 @@
                   <pic:spPr>
                     <a:xfrm>
                       <a:off x="0" y="0"/>
-                      <a:ext cx="5943600" cy="4709160"/>
+                      <a:ext cx="6863715" cy="4749800"/>
                     </a:xfrm>
                     <a:prstGeom prst="rect">
                       <a:avLst/>
@@ -3137,16 +3361,11 @@
                 </pic:pic>
               </a:graphicData>
             </a:graphic>
-          </wp:inline>
+            <wp14:sizeRelH relativeFrom="margin">
+              <wp14:pctWidth>0</wp14:pctWidth>
+            </wp14:sizeRelH>
+          </wp:anchor>
         </w:drawing>
-      </w:r>
-    </w:p>
-    <w:p>
-      <w:r>
-        <w:t xml:space="preserve">I will apply the </w:t>
-      </w:r>
-      <w:r>
-        <w:t>Observer Design Pattern in order to notify the administrators (sending them an email) when a suspicious comment is made.</w:t>
       </w:r>
     </w:p>
     <w:p>
@@ -3161,34 +3380,258 @@
           <w:rFonts w:ascii="Times New Roman" w:hAnsi="Times New Roman"/>
         </w:rPr>
       </w:pPr>
-      <w:bookmarkStart w:id="12" w:name="_Toc285793965"/>
-      <w:r>
-        <w:rPr>
-          <w:rFonts w:ascii="Times New Roman" w:hAnsi="Times New Roman"/>
-        </w:rPr>
-        <w:t>Data Model</w:t>
+      <w:bookmarkStart w:id="12" w:name="_Toc285793966"/>
+      <w:r>
+        <w:rPr>
+          <w:rFonts w:ascii="Times New Roman" w:hAnsi="Times New Roman"/>
+        </w:rPr>
+        <w:t>Unit Testing</w:t>
       </w:r>
       <w:bookmarkEnd w:id="12"/>
     </w:p>
     <w:p>
-      <w:r>
-        <w:rPr>
-          <w:noProof/>
+      <w:pPr>
+        <w:rPr>
+          <w:rStyle w:val="Textoennegrita"/>
+          <w:b w:val="0"/>
+        </w:rPr>
+      </w:pPr>
+      <w:r>
+        <w:rPr>
+          <w:rStyle w:val="Textoennegrita"/>
+          <w:b w:val="0"/>
+        </w:rPr>
+        <w:t>Unit testing will be used.</w:t>
+      </w:r>
+    </w:p>
+    <w:p>
+      <w:pPr>
+        <w:rPr>
+          <w:rStyle w:val="Textoennegrita"/>
+          <w:b w:val="0"/>
+        </w:rPr>
+      </w:pPr>
+    </w:p>
+    <w:p>
+      <w:pPr>
+        <w:rPr>
+          <w:rStyle w:val="Textoennegrita"/>
+          <w:b w:val="0"/>
+        </w:rPr>
+      </w:pPr>
+      <w:r>
+        <w:rPr>
+          <w:rStyle w:val="Textoennegrita"/>
+          <w:b w:val="0"/>
+        </w:rPr>
+        <w:t>Example:</w:t>
+      </w:r>
+    </w:p>
+    <w:p>
+      <w:pPr>
+        <w:rPr>
+          <w:rStyle w:val="Textoennegrita"/>
+          <w:b w:val="0"/>
+        </w:rPr>
+      </w:pPr>
+    </w:p>
+    <w:p>
+      <w:pPr>
+        <w:rPr>
+          <w:rStyle w:val="Textoennegrita"/>
+          <w:b w:val="0"/>
+          <w:lang w:val="en-GB"/>
+        </w:rPr>
+      </w:pPr>
+      <w:r>
+        <w:rPr>
+          <w:rStyle w:val="Textoennegrita"/>
+          <w:b w:val="0"/>
+          <w:lang w:val="en-GB"/>
+        </w:rPr>
+        <w:t>Test Scenario: Validate the login page</w:t>
+      </w:r>
+    </w:p>
+    <w:p>
+      <w:pPr>
+        <w:rPr>
+          <w:rStyle w:val="Textoennegrita"/>
+          <w:b w:val="0"/>
+          <w:lang w:val="en-GB"/>
+        </w:rPr>
+      </w:pPr>
+    </w:p>
+    <w:p>
+      <w:pPr>
+        <w:rPr>
+          <w:rStyle w:val="Textoennegrita"/>
+          <w:b w:val="0"/>
+          <w:lang w:val="en-GB"/>
+        </w:rPr>
+      </w:pPr>
+      <w:r>
+        <w:rPr>
+          <w:rStyle w:val="Textoennegrita"/>
+          <w:b w:val="0"/>
+          <w:lang w:val="en-GB"/>
+        </w:rPr>
+        <w:t>Test Case 1: Enter a valid username and password</w:t>
+      </w:r>
+    </w:p>
+    <w:p>
+      <w:pPr>
+        <w:rPr>
+          <w:rStyle w:val="Textoennegrita"/>
+          <w:b w:val="0"/>
+          <w:lang w:val="en-GB"/>
+        </w:rPr>
+      </w:pPr>
+      <w:r>
+        <w:rPr>
+          <w:rStyle w:val="Textoennegrita"/>
+          <w:b w:val="0"/>
+          <w:lang w:val="en-GB"/>
+        </w:rPr>
+        <w:t xml:space="preserve">Test Case 2: </w:t>
+      </w:r>
+      <w:r>
+        <w:rPr>
+          <w:rStyle w:val="Textoennegrita"/>
+          <w:b w:val="0"/>
+          <w:lang w:val="en-GB"/>
+        </w:rPr>
+        <w:t>create</w:t>
+      </w:r>
+      <w:r>
+        <w:rPr>
+          <w:rStyle w:val="Textoennegrita"/>
+          <w:b w:val="0"/>
+          <w:lang w:val="en-GB"/>
+        </w:rPr>
+        <w:t xml:space="preserve"> </w:t>
+      </w:r>
+      <w:r>
+        <w:rPr>
+          <w:rStyle w:val="Textoennegrita"/>
+          <w:b w:val="0"/>
+          <w:lang w:val="en-GB"/>
+        </w:rPr>
+        <w:t>new</w:t>
+      </w:r>
+      <w:r>
+        <w:rPr>
+          <w:rStyle w:val="Textoennegrita"/>
+          <w:b w:val="0"/>
+          <w:lang w:val="en-GB"/>
+        </w:rPr>
+        <w:t xml:space="preserve"> </w:t>
+      </w:r>
+      <w:r>
+        <w:rPr>
+          <w:rStyle w:val="Textoennegrita"/>
+          <w:b w:val="0"/>
+          <w:lang w:val="en-GB"/>
+        </w:rPr>
+        <w:t>account</w:t>
+      </w:r>
+    </w:p>
+    <w:p>
+      <w:pPr>
+        <w:rPr>
+          <w:rStyle w:val="Textoennegrita"/>
+          <w:b w:val="0"/>
+          <w:lang w:val="en-GB"/>
+        </w:rPr>
+      </w:pPr>
+      <w:r>
+        <w:rPr>
+          <w:rStyle w:val="Textoennegrita"/>
+          <w:b w:val="0"/>
+          <w:lang w:val="en-GB"/>
+        </w:rPr>
+        <w:t>Test Case 3: Enter invalid credentials</w:t>
+      </w:r>
+    </w:p>
+    <w:p>
+      <w:pPr>
+        <w:ind w:firstLine="720"/>
+      </w:pPr>
+    </w:p>
+    <w:p>
+      <w:pPr>
+        <w:pStyle w:val="Ttulo1"/>
+        <w:numPr>
+          <w:ilvl w:val="0"/>
+          <w:numId w:val="3"/>
+        </w:numPr>
+        <w:ind w:left="720"/>
+        <w:rPr>
+          <w:rFonts w:ascii="Times New Roman" w:hAnsi="Times New Roman"/>
+        </w:rPr>
+      </w:pPr>
+      <w:bookmarkStart w:id="13" w:name="_Toc285793967"/>
+      <w:r>
+        <w:rPr>
+          <w:rFonts w:ascii="Times New Roman" w:hAnsi="Times New Roman"/>
+        </w:rPr>
+        <w:t>Elaboration – Iteration 2</w:t>
+      </w:r>
+      <w:bookmarkEnd w:id="13"/>
+    </w:p>
+    <w:p>
+      <w:pPr>
+        <w:pStyle w:val="Ttulo1"/>
+        <w:numPr>
+          <w:ilvl w:val="0"/>
+          <w:numId w:val="13"/>
+        </w:numPr>
+        <w:ind w:left="709" w:hanging="709"/>
+        <w:rPr>
+          <w:rFonts w:ascii="Times New Roman" w:hAnsi="Times New Roman"/>
+        </w:rPr>
+      </w:pPr>
+      <w:bookmarkStart w:id="14" w:name="_Toc285793968"/>
+      <w:r>
+        <w:rPr>
+          <w:rFonts w:ascii="Times New Roman" w:hAnsi="Times New Roman"/>
+        </w:rPr>
+        <w:t>Architectural Design Refinement</w:t>
+      </w:r>
+      <w:bookmarkEnd w:id="14"/>
+    </w:p>
+    <w:p>
+      <w:pPr>
+        <w:pStyle w:val="Prrafodelista"/>
+        <w:numPr>
+          <w:ilvl w:val="0"/>
+          <w:numId w:val="16"/>
+        </w:numPr>
+      </w:pPr>
+      <w:r>
+        <w:t>Conceptual Architecture:</w:t>
+      </w:r>
+    </w:p>
+    <w:p>
+      <w:pPr>
+        <w:ind w:left="720"/>
+        <w:rPr>
+          <w:i/>
+          <w:color w:val="943634" w:themeColor="accent2" w:themeShade="BF"/>
+        </w:rPr>
+      </w:pPr>
+      <w:r>
+        <w:rPr>
+          <w:i/>
+          <w:noProof/>
+          <w:color w:val="943634"/>
           <w:lang w:val="es-ES" w:eastAsia="es-ES"/>
         </w:rPr>
+        <w:lastRenderedPageBreak/>
         <w:drawing>
-          <wp:anchor distT="0" distB="0" distL="114300" distR="114300" simplePos="0" relativeHeight="251658240" behindDoc="0" locked="0" layoutInCell="1" allowOverlap="1">
-            <wp:simplePos x="0" y="0"/>
-            <wp:positionH relativeFrom="column">
-              <wp:posOffset>-542925</wp:posOffset>
-            </wp:positionH>
-            <wp:positionV relativeFrom="paragraph">
-              <wp:posOffset>212725</wp:posOffset>
-            </wp:positionV>
-            <wp:extent cx="6961505" cy="2905125"/>
+          <wp:inline distT="0" distB="0" distL="0" distR="0" wp14:anchorId="611D76CA" wp14:editId="42630EFB">
+            <wp:extent cx="4939665" cy="3313215"/>
             <wp:effectExtent l="0" t="0" r="0" b="0"/>
-            <wp:wrapSquare wrapText="bothSides"/>
-            <wp:docPr id="3" name="Imagen 3"/>
+            <wp:docPr id="5" name="Imagen 5"/>
             <wp:cNvGraphicFramePr>
               <a:graphicFrameLocks xmlns:a="http://schemas.openxmlformats.org/drawingml/2006/main" noChangeAspect="1"/>
             </wp:cNvGraphicFramePr>
@@ -3196,11 +3639,11 @@
               <a:graphicData uri="http://schemas.openxmlformats.org/drawingml/2006/picture">
                 <pic:pic xmlns:pic="http://schemas.openxmlformats.org/drawingml/2006/picture">
                   <pic:nvPicPr>
-                    <pic:cNvPr id="3" name="Untitled Diagram.png"/>
+                    <pic:cNvPr id="1" name="Fondo_Negro.jpg"/>
                     <pic:cNvPicPr/>
                   </pic:nvPicPr>
                   <pic:blipFill>
-                    <a:blip r:embed="rId18">
+                    <a:blip r:embed="rId10">
                       <a:extLst>
                         <a:ext uri="{28A0092B-C50C-407E-A947-70E740481C1C}">
                           <a14:useLocalDpi xmlns:a14="http://schemas.microsoft.com/office/drawing/2010/main" val="0"/>
@@ -3214,7 +3657,7 @@
                   <pic:spPr>
                     <a:xfrm>
                       <a:off x="0" y="0"/>
-                      <a:ext cx="6961505" cy="2905125"/>
+                      <a:ext cx="4961362" cy="3327768"/>
                     </a:xfrm>
                     <a:prstGeom prst="rect">
                       <a:avLst/>
@@ -3223,226 +3666,186 @@
                 </pic:pic>
               </a:graphicData>
             </a:graphic>
-            <wp14:sizeRelH relativeFrom="page">
-              <wp14:pctWidth>0</wp14:pctWidth>
-            </wp14:sizeRelH>
-            <wp14:sizeRelV relativeFrom="page">
-              <wp14:pctHeight>0</wp14:pctHeight>
-            </wp14:sizeRelV>
-          </wp:anchor>
+          </wp:inline>
         </w:drawing>
       </w:r>
     </w:p>
     <w:p>
       <w:pPr>
-        <w:pStyle w:val="Ttulo1"/>
+        <w:pStyle w:val="Prrafodelista"/>
         <w:numPr>
           <w:ilvl w:val="0"/>
-          <w:numId w:val="12"/>
+          <w:numId w:val="16"/>
         </w:numPr>
-        <w:ind w:left="709" w:hanging="709"/>
-        <w:rPr>
-          <w:rFonts w:ascii="Times New Roman" w:hAnsi="Times New Roman"/>
-        </w:rPr>
-      </w:pPr>
-      <w:bookmarkStart w:id="13" w:name="_Toc285793966"/>
-      <w:r>
-        <w:rPr>
-          <w:rFonts w:ascii="Times New Roman" w:hAnsi="Times New Roman"/>
-        </w:rPr>
-        <w:lastRenderedPageBreak/>
-        <w:t>Unit Testing</w:t>
-      </w:r>
-      <w:bookmarkEnd w:id="13"/>
-    </w:p>
-    <w:p>
-      <w:pPr>
-        <w:rPr>
-          <w:rStyle w:val="Textoennegrita"/>
-          <w:b w:val="0"/>
-        </w:rPr>
-      </w:pPr>
-      <w:r>
-        <w:rPr>
-          <w:rStyle w:val="Textoennegrita"/>
-          <w:b w:val="0"/>
-        </w:rPr>
-        <w:t>Unit testing will be used.</w:t>
-      </w:r>
-    </w:p>
-    <w:p>
-      <w:pPr>
-        <w:rPr>
-          <w:rStyle w:val="Textoennegrita"/>
-          <w:b w:val="0"/>
-        </w:rPr>
-      </w:pPr>
-    </w:p>
-    <w:p>
-      <w:pPr>
-        <w:rPr>
-          <w:rStyle w:val="Textoennegrita"/>
-          <w:b w:val="0"/>
-        </w:rPr>
-      </w:pPr>
-      <w:r>
-        <w:rPr>
-          <w:rStyle w:val="Textoennegrita"/>
-          <w:b w:val="0"/>
-        </w:rPr>
-        <w:t>Example:</w:t>
-      </w:r>
-    </w:p>
-    <w:p>
-      <w:pPr>
-        <w:rPr>
-          <w:rStyle w:val="Textoennegrita"/>
-          <w:b w:val="0"/>
-        </w:rPr>
-      </w:pPr>
-    </w:p>
-    <w:p>
-      <w:pPr>
-        <w:rPr>
-          <w:rStyle w:val="Textoennegrita"/>
-          <w:b w:val="0"/>
-          <w:lang w:val="en-GB"/>
-        </w:rPr>
-      </w:pPr>
-      <w:r>
-        <w:rPr>
-          <w:rStyle w:val="Textoennegrita"/>
-          <w:b w:val="0"/>
-          <w:lang w:val="en-GB"/>
-        </w:rPr>
-        <w:t>Test Scenario: Validate the login page</w:t>
-      </w:r>
-    </w:p>
-    <w:p>
-      <w:pPr>
-        <w:rPr>
-          <w:rStyle w:val="Textoennegrita"/>
-          <w:b w:val="0"/>
-          <w:lang w:val="en-GB"/>
-        </w:rPr>
-      </w:pPr>
-    </w:p>
-    <w:p>
-      <w:pPr>
-        <w:rPr>
-          <w:rStyle w:val="Textoennegrita"/>
-          <w:b w:val="0"/>
-          <w:lang w:val="en-GB"/>
-        </w:rPr>
-      </w:pPr>
-      <w:r>
-        <w:rPr>
-          <w:rStyle w:val="Textoennegrita"/>
-          <w:b w:val="0"/>
-          <w:lang w:val="en-GB"/>
-        </w:rPr>
-        <w:t>Test Case 1: Enter a valid username and password</w:t>
-      </w:r>
-    </w:p>
-    <w:p>
-      <w:pPr>
-        <w:rPr>
-          <w:rStyle w:val="Textoennegrita"/>
-          <w:b w:val="0"/>
-          <w:lang w:val="en-GB"/>
-        </w:rPr>
-      </w:pPr>
-      <w:r>
-        <w:rPr>
-          <w:rStyle w:val="Textoennegrita"/>
-          <w:b w:val="0"/>
-          <w:lang w:val="en-GB"/>
-        </w:rPr>
-        <w:t xml:space="preserve">Test Case 2: </w:t>
-      </w:r>
-      <w:r>
-        <w:rPr>
-          <w:rStyle w:val="Textoennegrita"/>
-          <w:b w:val="0"/>
-          <w:lang w:val="en-GB"/>
-        </w:rPr>
-        <w:t>create</w:t>
-      </w:r>
-      <w:r>
-        <w:rPr>
-          <w:rStyle w:val="Textoennegrita"/>
-          <w:b w:val="0"/>
-          <w:lang w:val="en-GB"/>
-        </w:rPr>
-        <w:t xml:space="preserve"> </w:t>
-      </w:r>
-      <w:r>
-        <w:rPr>
-          <w:rStyle w:val="Textoennegrita"/>
-          <w:b w:val="0"/>
-          <w:lang w:val="en-GB"/>
-        </w:rPr>
-        <w:t>new</w:t>
-      </w:r>
-      <w:r>
-        <w:rPr>
-          <w:rStyle w:val="Textoennegrita"/>
-          <w:b w:val="0"/>
-          <w:lang w:val="en-GB"/>
-        </w:rPr>
-        <w:t xml:space="preserve"> </w:t>
-      </w:r>
-      <w:r>
-        <w:rPr>
-          <w:rStyle w:val="Textoennegrita"/>
-          <w:b w:val="0"/>
-          <w:lang w:val="en-GB"/>
-        </w:rPr>
-        <w:t>account</w:t>
-      </w:r>
-    </w:p>
-    <w:p>
-      <w:pPr>
-        <w:rPr>
-          <w:rStyle w:val="Textoennegrita"/>
-          <w:b w:val="0"/>
-          <w:lang w:val="en-GB"/>
-        </w:rPr>
-      </w:pPr>
-      <w:r>
-        <w:rPr>
-          <w:rStyle w:val="Textoennegrita"/>
-          <w:b w:val="0"/>
-          <w:lang w:val="en-GB"/>
-        </w:rPr>
-        <w:t>Test Case 3: Enter invalid credentials</w:t>
-      </w:r>
-    </w:p>
-    <w:p>
-      <w:pPr>
-        <w:ind w:firstLine="720"/>
-      </w:pPr>
-    </w:p>
-    <w:p>
-      <w:pPr>
-        <w:pStyle w:val="Ttulo1"/>
+      </w:pPr>
+      <w:r>
+        <w:t>Package Diagram:</w:t>
+      </w:r>
+    </w:p>
+    <w:p>
+      <w:pPr>
+        <w:ind w:left="720"/>
+        <w:rPr>
+          <w:b/>
+          <w:i/>
+          <w:color w:val="943634" w:themeColor="accent2" w:themeShade="BF"/>
+        </w:rPr>
+      </w:pPr>
+      <w:r>
+        <w:rPr>
+          <w:i/>
+          <w:noProof/>
+          <w:color w:val="943634"/>
+          <w:lang w:val="es-ES" w:eastAsia="es-ES"/>
+        </w:rPr>
+        <w:drawing>
+          <wp:inline distT="0" distB="0" distL="0" distR="0" wp14:anchorId="48830558" wp14:editId="6570D21D">
+            <wp:extent cx="4463944" cy="2861953"/>
+            <wp:effectExtent l="0" t="0" r="0" b="0"/>
+            <wp:docPr id="6" name="Imagen 6"/>
+            <wp:cNvGraphicFramePr>
+              <a:graphicFrameLocks xmlns:a="http://schemas.openxmlformats.org/drawingml/2006/main" noChangeAspect="1"/>
+            </wp:cNvGraphicFramePr>
+            <a:graphic xmlns:a="http://schemas.openxmlformats.org/drawingml/2006/main">
+              <a:graphicData uri="http://schemas.openxmlformats.org/drawingml/2006/picture">
+                <pic:pic xmlns:pic="http://schemas.openxmlformats.org/drawingml/2006/picture">
+                  <pic:nvPicPr>
+                    <pic:cNvPr id="3" name="Fondo_Negro.jpg"/>
+                    <pic:cNvPicPr/>
+                  </pic:nvPicPr>
+                  <pic:blipFill>
+                    <a:blip r:embed="rId11">
+                      <a:extLst>
+                        <a:ext uri="{28A0092B-C50C-407E-A947-70E740481C1C}">
+                          <a14:useLocalDpi xmlns:a14="http://schemas.microsoft.com/office/drawing/2010/main" val="0"/>
+                        </a:ext>
+                      </a:extLst>
+                    </a:blip>
+                    <a:stretch>
+                      <a:fillRect/>
+                    </a:stretch>
+                  </pic:blipFill>
+                  <pic:spPr>
+                    <a:xfrm>
+                      <a:off x="0" y="0"/>
+                      <a:ext cx="4495771" cy="2882358"/>
+                    </a:xfrm>
+                    <a:prstGeom prst="rect">
+                      <a:avLst/>
+                    </a:prstGeom>
+                  </pic:spPr>
+                </pic:pic>
+              </a:graphicData>
+            </a:graphic>
+          </wp:inline>
+        </w:drawing>
+      </w:r>
+    </w:p>
+    <w:p>
+      <w:pPr>
+        <w:pStyle w:val="Prrafodelista"/>
         <w:numPr>
           <w:ilvl w:val="0"/>
-          <w:numId w:val="3"/>
+          <w:numId w:val="16"/>
         </w:numPr>
-        <w:ind w:left="720"/>
-        <w:rPr>
-          <w:rFonts w:ascii="Times New Roman" w:hAnsi="Times New Roman"/>
-        </w:rPr>
-      </w:pPr>
-      <w:bookmarkStart w:id="14" w:name="_Toc285793967"/>
-      <w:r>
-        <w:rPr>
-          <w:rFonts w:ascii="Times New Roman" w:hAnsi="Times New Roman"/>
-        </w:rPr>
-        <w:t>Elaboration – Iteration 2</w:t>
-      </w:r>
-      <w:bookmarkEnd w:id="14"/>
+      </w:pPr>
+      <w:r>
+        <w:t>Deployment:</w:t>
+      </w:r>
+    </w:p>
+    <w:p>
+      <w:pPr>
+        <w:pStyle w:val="Prrafodelista"/>
+      </w:pPr>
+      <w:r>
+        <w:rPr>
+          <w:noProof/>
+          <w:lang w:val="es-ES" w:eastAsia="es-ES"/>
+        </w:rPr>
+        <w:lastRenderedPageBreak/>
+        <w:drawing>
+          <wp:inline distT="0" distB="0" distL="0" distR="0" wp14:anchorId="3CB88A7A" wp14:editId="0EA541D7">
+            <wp:extent cx="1743075" cy="2971800"/>
+            <wp:effectExtent l="0" t="0" r="0" b="0"/>
+            <wp:docPr id="7" name="Imagen 7"/>
+            <wp:cNvGraphicFramePr>
+              <a:graphicFrameLocks xmlns:a="http://schemas.openxmlformats.org/drawingml/2006/main" noChangeAspect="1"/>
+            </wp:cNvGraphicFramePr>
+            <a:graphic xmlns:a="http://schemas.openxmlformats.org/drawingml/2006/main">
+              <a:graphicData uri="http://schemas.openxmlformats.org/drawingml/2006/picture">
+                <pic:pic xmlns:pic="http://schemas.openxmlformats.org/drawingml/2006/picture">
+                  <pic:nvPicPr>
+                    <pic:cNvPr id="4" name="Untitled Diagram.png"/>
+                    <pic:cNvPicPr/>
+                  </pic:nvPicPr>
+                  <pic:blipFill>
+                    <a:blip r:embed="rId12">
+                      <a:extLst>
+                        <a:ext uri="{28A0092B-C50C-407E-A947-70E740481C1C}">
+                          <a14:useLocalDpi xmlns:a14="http://schemas.microsoft.com/office/drawing/2010/main" val="0"/>
+                        </a:ext>
+                      </a:extLst>
+                    </a:blip>
+                    <a:stretch>
+                      <a:fillRect/>
+                    </a:stretch>
+                  </pic:blipFill>
+                  <pic:spPr>
+                    <a:xfrm>
+                      <a:off x="0" y="0"/>
+                      <a:ext cx="1743075" cy="2971800"/>
+                    </a:xfrm>
+                    <a:prstGeom prst="rect">
+                      <a:avLst/>
+                    </a:prstGeom>
+                  </pic:spPr>
+                </pic:pic>
+              </a:graphicData>
+            </a:graphic>
+          </wp:inline>
+        </w:drawing>
+      </w:r>
+    </w:p>
+    <w:p>
+      <w:pPr>
+        <w:pStyle w:val="Prrafodelista"/>
+      </w:pPr>
+    </w:p>
+    <w:p>
+      <w:pPr>
+        <w:pStyle w:val="Prrafodelista"/>
+      </w:pPr>
+      <w:r>
+        <w:t xml:space="preserve">All the changes were made because of the introduction of the </w:t>
+      </w:r>
+      <w:r>
+        <w:t>web sockets</w:t>
+      </w:r>
+      <w:r>
+        <w:t xml:space="preserve"> to my application to handle the chat request allowing them to be </w:t>
+      </w:r>
+      <w:r>
+        <w:t>refreshed in real time and without user interaction</w:t>
+      </w:r>
+      <w:r>
+        <w:t xml:space="preserve"> (further explanation below)</w:t>
+      </w:r>
+      <w:r>
+        <w:t>.</w:t>
+      </w:r>
+    </w:p>
+    <w:p>
+      <w:pPr>
+        <w:pStyle w:val="Prrafodelista"/>
+      </w:pPr>
+      <w:r>
+        <w:t>The services package that was added contains the mail service to send emails to the users.</w:t>
+      </w:r>
+    </w:p>
+    <w:p>
+      <w:pPr>
+        <w:pStyle w:val="Prrafodelista"/>
+      </w:pPr>
     </w:p>
     <w:p>
       <w:pPr>
@@ -3456,140 +3859,146 @@
           <w:rFonts w:ascii="Times New Roman" w:hAnsi="Times New Roman"/>
         </w:rPr>
       </w:pPr>
-      <w:bookmarkStart w:id="15" w:name="_Toc285793968"/>
-      <w:r>
-        <w:rPr>
-          <w:rFonts w:ascii="Times New Roman" w:hAnsi="Times New Roman"/>
-        </w:rPr>
-        <w:t>Architectural Design Refinement</w:t>
+      <w:bookmarkStart w:id="15" w:name="_Toc285793969"/>
+      <w:r>
+        <w:rPr>
+          <w:rFonts w:ascii="Times New Roman" w:hAnsi="Times New Roman"/>
+        </w:rPr>
+        <w:lastRenderedPageBreak/>
+        <w:t>Design Model Refinement</w:t>
       </w:r>
       <w:bookmarkEnd w:id="15"/>
     </w:p>
     <w:p>
-      <w:pPr>
-        <w:ind w:left="720"/>
-        <w:rPr>
-          <w:b/>
-          <w:i/>
-          <w:color w:val="943634" w:themeColor="accent2" w:themeShade="BF"/>
-        </w:rPr>
-      </w:pPr>
-      <w:r>
-        <w:rPr>
-          <w:i/>
-          <w:color w:val="943634" w:themeColor="accent2" w:themeShade="BF"/>
-        </w:rPr>
-        <w:t>[Refine the architectural design: conceptual architecture, package design (consider package design principles), component and deployment diagrams. Motivate the changes that have been made.]</w:t>
-      </w:r>
-    </w:p>
-    <w:p>
-      <w:pPr>
-        <w:pStyle w:val="Ttulo1"/>
+      <w:r>
+        <w:rPr>
+          <w:noProof/>
+          <w:lang w:val="es-ES" w:eastAsia="es-ES"/>
+        </w:rPr>
+        <w:drawing>
+          <wp:inline distT="0" distB="0" distL="0" distR="0">
+            <wp:extent cx="5943600" cy="4837430"/>
+            <wp:effectExtent l="0" t="0" r="0" b="0"/>
+            <wp:docPr id="9" name="Imagen 9"/>
+            <wp:cNvGraphicFramePr>
+              <a:graphicFrameLocks xmlns:a="http://schemas.openxmlformats.org/drawingml/2006/main" noChangeAspect="1"/>
+            </wp:cNvGraphicFramePr>
+            <a:graphic xmlns:a="http://schemas.openxmlformats.org/drawingml/2006/main">
+              <a:graphicData uri="http://schemas.openxmlformats.org/drawingml/2006/picture">
+                <pic:pic xmlns:pic="http://schemas.openxmlformats.org/drawingml/2006/picture">
+                  <pic:nvPicPr>
+                    <pic:cNvPr id="9" name="Untitled Diagram (3).png"/>
+                    <pic:cNvPicPr/>
+                  </pic:nvPicPr>
+                  <pic:blipFill>
+                    <a:blip r:embed="rId9">
+                      <a:extLst>
+                        <a:ext uri="{28A0092B-C50C-407E-A947-70E740481C1C}">
+                          <a14:useLocalDpi xmlns:a14="http://schemas.microsoft.com/office/drawing/2010/main" val="0"/>
+                        </a:ext>
+                      </a:extLst>
+                    </a:blip>
+                    <a:stretch>
+                      <a:fillRect/>
+                    </a:stretch>
+                  </pic:blipFill>
+                  <pic:spPr>
+                    <a:xfrm>
+                      <a:off x="0" y="0"/>
+                      <a:ext cx="5943600" cy="4837430"/>
+                    </a:xfrm>
+                    <a:prstGeom prst="rect">
+                      <a:avLst/>
+                    </a:prstGeom>
+                  </pic:spPr>
+                </pic:pic>
+              </a:graphicData>
+            </a:graphic>
+          </wp:inline>
+        </w:drawing>
+      </w:r>
+    </w:p>
+    <w:p>
+      <w:r>
+        <w:t>The major changes are the web socket event Listener which will handle the request of the users and will send them to the topic that I’ve defined (topic/public) so all the messages there will be handled by the chat, (JavaScript code that automates the process, that is, each time a message is submitted a new paragraph is added to the chat.html webpage)</w:t>
+      </w:r>
+    </w:p>
+    <w:p>
+      <w:r>
+        <w:t xml:space="preserve">Also the design patterns added are all used in the main controller. The rest of the </w:t>
+      </w:r>
+      <w:proofErr w:type="gramStart"/>
+      <w:r>
+        <w:t>classes</w:t>
+      </w:r>
+      <w:proofErr w:type="gramEnd"/>
+      <w:r>
+        <w:t xml:space="preserve"> behavior is the expected one:</w:t>
+      </w:r>
+    </w:p>
+    <w:p>
+      <w:pPr>
+        <w:pStyle w:val="Prrafodelista"/>
         <w:numPr>
           <w:ilvl w:val="0"/>
-          <w:numId w:val="13"/>
+          <w:numId w:val="16"/>
         </w:numPr>
-        <w:ind w:left="709" w:hanging="709"/>
-        <w:rPr>
-          <w:rFonts w:ascii="Times New Roman" w:hAnsi="Times New Roman"/>
-        </w:rPr>
-      </w:pPr>
-      <w:bookmarkStart w:id="16" w:name="_Toc285793969"/>
-      <w:r>
-        <w:rPr>
-          <w:rFonts w:ascii="Times New Roman" w:hAnsi="Times New Roman"/>
-        </w:rPr>
-        <w:t>Design Model Refinement</w:t>
-      </w:r>
-      <w:bookmarkEnd w:id="16"/>
-    </w:p>
-    <w:p>
-      <w:pPr>
-        <w:pStyle w:val="Ttulo2"/>
+      </w:pPr>
+      <w:r>
+        <w:t>Repositories: database access.</w:t>
+      </w:r>
+    </w:p>
+    <w:p>
+      <w:pPr>
+        <w:pStyle w:val="Prrafodelista"/>
         <w:numPr>
           <w:ilvl w:val="0"/>
-          <w:numId w:val="0"/>
+          <w:numId w:val="16"/>
         </w:numPr>
-        <w:ind w:left="720"/>
-        <w:rPr>
-          <w:rFonts w:ascii="Times New Roman" w:hAnsi="Times New Roman"/>
-          <w:b w:val="0"/>
-          <w:sz w:val="24"/>
-        </w:rPr>
-      </w:pPr>
-      <w:bookmarkStart w:id="17" w:name="_Toc285725326"/>
-      <w:bookmarkStart w:id="18" w:name="_Toc285725569"/>
-      <w:bookmarkStart w:id="19" w:name="_Toc285793970"/>
-      <w:r>
-        <w:rPr>
-          <w:rFonts w:ascii="Times New Roman" w:hAnsi="Times New Roman"/>
-          <w:b w:val="0"/>
-          <w:i/>
-          <w:color w:val="943634"/>
-        </w:rPr>
-        <w:t>[Refine the UML class diagram by applying</w:t>
-      </w:r>
-      <w:r>
-        <w:rPr>
-          <w:rFonts w:ascii="Times New Roman" w:hAnsi="Times New Roman"/>
-          <w:b w:val="0"/>
-          <w:i/>
-          <w:color w:val="943634"/>
-        </w:rPr>
-        <w:t xml:space="preserve"> class design principles and </w:t>
-      </w:r>
-      <w:r>
-        <w:rPr>
-          <w:rFonts w:ascii="Times New Roman" w:hAnsi="Times New Roman"/>
-          <w:b w:val="0"/>
-          <w:i/>
-          <w:color w:val="943634"/>
-        </w:rPr>
-        <w:t>GRASP; motivate your choices. Deliver the updated class diagrams.]</w:t>
-      </w:r>
-      <w:bookmarkEnd w:id="17"/>
-      <w:bookmarkEnd w:id="18"/>
-      <w:bookmarkEnd w:id="19"/>
+      </w:pPr>
+      <w:r>
+        <w:t>Entities: define database entities.</w:t>
+      </w:r>
     </w:p>
     <w:p>
       <w:pPr>
         <w:pStyle w:val="Prrafodelista"/>
-        <w:rPr>
-          <w:i/>
-          <w:color w:val="943634"/>
-        </w:rPr>
-      </w:pPr>
+        <w:numPr>
+          <w:ilvl w:val="0"/>
+          <w:numId w:val="16"/>
+        </w:numPr>
+      </w:pPr>
+      <w:r>
+        <w:t>Controllers: handle the logic and update the view.</w:t>
+      </w:r>
     </w:p>
     <w:p>
       <w:pPr>
         <w:pStyle w:val="Prrafodelista"/>
-        <w:tabs>
-          <w:tab w:val="left" w:pos="990"/>
-          <w:tab w:val="left" w:pos="1170"/>
-        </w:tabs>
-        <w:rPr>
-          <w:b/>
-        </w:rPr>
-      </w:pPr>
-    </w:p>
-    <w:p>
-      <w:pPr>
-        <w:ind w:left="720"/>
-        <w:rPr>
-          <w:i/>
-          <w:color w:val="943634"/>
-        </w:rPr>
-      </w:pPr>
-    </w:p>
-    <w:p>
-      <w:pPr>
-        <w:ind w:left="720"/>
-        <w:rPr>
-          <w:i/>
-          <w:color w:val="943634"/>
-        </w:rPr>
-      </w:pPr>
-    </w:p>
+        <w:numPr>
+          <w:ilvl w:val="0"/>
+          <w:numId w:val="16"/>
+        </w:numPr>
+      </w:pPr>
+      <w:r>
+        <w:t>Services: mail service which will handle the message exchanging when a user reports another one for example.</w:t>
+      </w:r>
+    </w:p>
+    <w:p>
+      <w:pPr>
+        <w:pStyle w:val="Prrafodelista"/>
+        <w:numPr>
+          <w:ilvl w:val="0"/>
+          <w:numId w:val="16"/>
+        </w:numPr>
+      </w:pPr>
+      <w:r>
+        <w:t>Views: html webpages that the user will interact with.</w:t>
+      </w:r>
+      <w:bookmarkStart w:id="16" w:name="_GoBack"/>
+      <w:bookmarkEnd w:id="16"/>
+    </w:p>
+    <w:p/>
     <w:p>
       <w:pPr>
         <w:ind w:left="720"/>
@@ -3611,14 +4020,14 @@
           <w:rFonts w:ascii="Times New Roman" w:hAnsi="Times New Roman"/>
         </w:rPr>
       </w:pPr>
-      <w:bookmarkStart w:id="20" w:name="_Toc285793971"/>
+      <w:bookmarkStart w:id="17" w:name="_Toc285793971"/>
       <w:r>
         <w:rPr>
           <w:rFonts w:ascii="Times New Roman" w:hAnsi="Times New Roman"/>
         </w:rPr>
         <w:t>Construction and Transition</w:t>
       </w:r>
-      <w:bookmarkEnd w:id="20"/>
+      <w:bookmarkEnd w:id="17"/>
     </w:p>
     <w:p>
       <w:pPr>
@@ -3640,30 +4049,15 @@
           <w:rFonts w:ascii="Times New Roman" w:hAnsi="Times New Roman"/>
         </w:rPr>
       </w:pPr>
-      <w:bookmarkStart w:id="21" w:name="_Toc285793972"/>
-      <w:r>
-        <w:rPr>
-          <w:rFonts w:ascii="Times New Roman" w:hAnsi="Times New Roman"/>
-        </w:rPr>
+      <w:bookmarkStart w:id="18" w:name="_Toc285793972"/>
+      <w:r>
+        <w:rPr>
+          <w:rFonts w:ascii="Times New Roman" w:hAnsi="Times New Roman"/>
+        </w:rPr>
+        <w:lastRenderedPageBreak/>
         <w:t>System Testing</w:t>
       </w:r>
-      <w:bookmarkEnd w:id="21"/>
-    </w:p>
-    <w:p>
-      <w:pPr>
-        <w:ind w:firstLine="720"/>
-        <w:rPr>
-          <w:i/>
-          <w:color w:val="943634"/>
-        </w:rPr>
-      </w:pPr>
-      <w:r>
-        <w:rPr>
-          <w:i/>
-          <w:color w:val="943634"/>
-        </w:rPr>
-        <w:t>[Describe how you applied integration testing and present the associated test case scenarios.]</w:t>
-      </w:r>
+      <w:bookmarkEnd w:id="18"/>
     </w:p>
     <w:p>
       <w:pPr>
@@ -3677,29 +4071,18 @@
           <w:rFonts w:ascii="Times New Roman" w:hAnsi="Times New Roman"/>
         </w:rPr>
       </w:pPr>
-      <w:bookmarkStart w:id="22" w:name="_Toc285793973"/>
+      <w:bookmarkStart w:id="19" w:name="_Toc285793973"/>
       <w:r>
         <w:rPr>
           <w:rFonts w:ascii="Times New Roman" w:hAnsi="Times New Roman"/>
         </w:rPr>
         <w:t>Future improvements</w:t>
       </w:r>
-      <w:bookmarkEnd w:id="22"/>
-    </w:p>
-    <w:p>
-      <w:pPr>
-        <w:ind w:firstLine="720"/>
-        <w:rPr>
-          <w:i/>
-          <w:color w:val="943634"/>
-        </w:rPr>
-      </w:pPr>
-      <w:r>
-        <w:rPr>
-          <w:i/>
-          <w:color w:val="943634"/>
-        </w:rPr>
-        <w:t>[Present future improvements for the system]</w:t>
+      <w:bookmarkEnd w:id="19"/>
+    </w:p>
+    <w:p>
+      <w:r>
+        <w:t>The chat could be improved by adding several chat rooms and the users could decide to join a room, and then move between the rooms.</w:t>
       </w:r>
     </w:p>
     <w:p>
@@ -3723,14 +4106,14 @@
           <w:rFonts w:ascii="Times New Roman" w:hAnsi="Times New Roman"/>
         </w:rPr>
       </w:pPr>
-      <w:bookmarkStart w:id="23" w:name="_Toc285793974"/>
+      <w:bookmarkStart w:id="20" w:name="_Toc285793974"/>
       <w:r>
         <w:rPr>
           <w:rFonts w:ascii="Times New Roman" w:hAnsi="Times New Roman"/>
         </w:rPr>
         <w:t>Bibliography</w:t>
       </w:r>
-      <w:bookmarkEnd w:id="23"/>
+      <w:bookmarkEnd w:id="20"/>
     </w:p>
     <w:p/>
     <w:p>
@@ -3740,10 +4123,10 @@
     </w:p>
     <w:p/>
     <w:sectPr>
-      <w:headerReference w:type="default" r:id="rId19"/>
-      <w:footerReference w:type="default" r:id="rId20"/>
-      <w:headerReference w:type="first" r:id="rId21"/>
-      <w:footerReference w:type="first" r:id="rId22"/>
+      <w:headerReference w:type="default" r:id="rId18"/>
+      <w:footerReference w:type="default" r:id="rId19"/>
+      <w:headerReference w:type="first" r:id="rId20"/>
+      <w:footerReference w:type="first" r:id="rId21"/>
       <w:pgSz w:w="12240" w:h="15840" w:code="1"/>
       <w:pgMar w:top="1440" w:right="1440" w:bottom="1440" w:left="1440" w:header="720" w:footer="720" w:gutter="0"/>
       <w:cols w:space="720"/>
@@ -3910,7 +4293,7 @@
               <w:rStyle w:val="Nmerodepgina"/>
               <w:noProof/>
             </w:rPr>
-            <w:t>11</w:t>
+            <w:t>17</w:t>
           </w:r>
           <w:r>
             <w:rPr>
@@ -3930,7 +4313,7 @@
                 <w:rStyle w:val="Nmerodepgina"/>
                 <w:noProof/>
               </w:rPr>
-              <w:t>11</w:t>
+              <w:t>17</w:t>
             </w:r>
           </w:fldSimple>
         </w:p>
@@ -4030,7 +4413,7 @@
             <w:ind w:right="68"/>
           </w:pPr>
           <w:r>
-            <w:t xml:space="preserve">  Version:           &lt;1.0&gt;</w:t>
+            <w:t xml:space="preserve">  Version:           1.0</w:t>
           </w:r>
         </w:p>
       </w:tc>
@@ -4058,23 +4441,10 @@
         </w:tcPr>
         <w:p>
           <w:r>
-            <w:t xml:space="preserve">  Date:  &lt;</w:t>
+            <w:t xml:space="preserve">  Date:  </w:t>
           </w:r>
-          <w:proofErr w:type="spellStart"/>
           <w:r>
-            <w:t>dd</w:t>
-          </w:r>
-          <w:proofErr w:type="spellEnd"/>
-          <w:r>
-            <w:t>/mmm/</w:t>
-          </w:r>
-          <w:proofErr w:type="spellStart"/>
-          <w:r>
-            <w:t>yy</w:t>
-          </w:r>
-          <w:proofErr w:type="spellEnd"/>
-          <w:r>
-            <w:t>&gt;</w:t>
+            <w:t>19/05/2018</w:t>
           </w:r>
         </w:p>
       </w:tc>
@@ -4087,7 +4457,7 @@
         </w:tcPr>
         <w:p>
           <w:r>
-            <w:t>&lt;document identifier&gt;</w:t>
+            <w:t>1</w:t>
           </w:r>
         </w:p>
       </w:tc>
@@ -4280,6 +4650,119 @@
     </w:lvl>
   </w:abstractNum>
   <w:abstractNum w:abstractNumId="2" w15:restartNumberingAfterBreak="0">
+    <w:nsid w:val="071A323C"/>
+    <w:multiLevelType w:val="hybridMultilevel"/>
+    <w:tmpl w:val="4A24B968"/>
+    <w:lvl w:ilvl="0" w:tplc="0C0A0001">
+      <w:start w:val="1"/>
+      <w:numFmt w:val="bullet"/>
+      <w:lvlText w:val=""/>
+      <w:lvlJc w:val="left"/>
+      <w:pPr>
+        <w:ind w:left="720" w:hanging="360"/>
+      </w:pPr>
+      <w:rPr>
+        <w:rFonts w:ascii="Symbol" w:hAnsi="Symbol" w:hint="default"/>
+      </w:rPr>
+    </w:lvl>
+    <w:lvl w:ilvl="1" w:tplc="0C0A0003" w:tentative="1">
+      <w:start w:val="1"/>
+      <w:numFmt w:val="bullet"/>
+      <w:lvlText w:val="o"/>
+      <w:lvlJc w:val="left"/>
+      <w:pPr>
+        <w:ind w:left="1440" w:hanging="360"/>
+      </w:pPr>
+      <w:rPr>
+        <w:rFonts w:ascii="Courier New" w:hAnsi="Courier New" w:cs="Courier New" w:hint="default"/>
+      </w:rPr>
+    </w:lvl>
+    <w:lvl w:ilvl="2" w:tplc="0C0A0005" w:tentative="1">
+      <w:start w:val="1"/>
+      <w:numFmt w:val="bullet"/>
+      <w:lvlText w:val=""/>
+      <w:lvlJc w:val="left"/>
+      <w:pPr>
+        <w:ind w:left="2160" w:hanging="360"/>
+      </w:pPr>
+      <w:rPr>
+        <w:rFonts w:ascii="Wingdings" w:hAnsi="Wingdings" w:hint="default"/>
+      </w:rPr>
+    </w:lvl>
+    <w:lvl w:ilvl="3" w:tplc="0C0A0001" w:tentative="1">
+      <w:start w:val="1"/>
+      <w:numFmt w:val="bullet"/>
+      <w:lvlText w:val=""/>
+      <w:lvlJc w:val="left"/>
+      <w:pPr>
+        <w:ind w:left="2880" w:hanging="360"/>
+      </w:pPr>
+      <w:rPr>
+        <w:rFonts w:ascii="Symbol" w:hAnsi="Symbol" w:hint="default"/>
+      </w:rPr>
+    </w:lvl>
+    <w:lvl w:ilvl="4" w:tplc="0C0A0003" w:tentative="1">
+      <w:start w:val="1"/>
+      <w:numFmt w:val="bullet"/>
+      <w:lvlText w:val="o"/>
+      <w:lvlJc w:val="left"/>
+      <w:pPr>
+        <w:ind w:left="3600" w:hanging="360"/>
+      </w:pPr>
+      <w:rPr>
+        <w:rFonts w:ascii="Courier New" w:hAnsi="Courier New" w:cs="Courier New" w:hint="default"/>
+      </w:rPr>
+    </w:lvl>
+    <w:lvl w:ilvl="5" w:tplc="0C0A0005" w:tentative="1">
+      <w:start w:val="1"/>
+      <w:numFmt w:val="bullet"/>
+      <w:lvlText w:val=""/>
+      <w:lvlJc w:val="left"/>
+      <w:pPr>
+        <w:ind w:left="4320" w:hanging="360"/>
+      </w:pPr>
+      <w:rPr>
+        <w:rFonts w:ascii="Wingdings" w:hAnsi="Wingdings" w:hint="default"/>
+      </w:rPr>
+    </w:lvl>
+    <w:lvl w:ilvl="6" w:tplc="0C0A0001" w:tentative="1">
+      <w:start w:val="1"/>
+      <w:numFmt w:val="bullet"/>
+      <w:lvlText w:val=""/>
+      <w:lvlJc w:val="left"/>
+      <w:pPr>
+        <w:ind w:left="5040" w:hanging="360"/>
+      </w:pPr>
+      <w:rPr>
+        <w:rFonts w:ascii="Symbol" w:hAnsi="Symbol" w:hint="default"/>
+      </w:rPr>
+    </w:lvl>
+    <w:lvl w:ilvl="7" w:tplc="0C0A0003" w:tentative="1">
+      <w:start w:val="1"/>
+      <w:numFmt w:val="bullet"/>
+      <w:lvlText w:val="o"/>
+      <w:lvlJc w:val="left"/>
+      <w:pPr>
+        <w:ind w:left="5760" w:hanging="360"/>
+      </w:pPr>
+      <w:rPr>
+        <w:rFonts w:ascii="Courier New" w:hAnsi="Courier New" w:cs="Courier New" w:hint="default"/>
+      </w:rPr>
+    </w:lvl>
+    <w:lvl w:ilvl="8" w:tplc="0C0A0005" w:tentative="1">
+      <w:start w:val="1"/>
+      <w:numFmt w:val="bullet"/>
+      <w:lvlText w:val=""/>
+      <w:lvlJc w:val="left"/>
+      <w:pPr>
+        <w:ind w:left="6480" w:hanging="360"/>
+      </w:pPr>
+      <w:rPr>
+        <w:rFonts w:ascii="Wingdings" w:hAnsi="Wingdings" w:hint="default"/>
+      </w:rPr>
+    </w:lvl>
+  </w:abstractNum>
+  <w:abstractNum w:abstractNumId="3" w15:restartNumberingAfterBreak="0">
     <w:nsid w:val="082E746A"/>
     <w:multiLevelType w:val="hybridMultilevel"/>
     <w:tmpl w:val="6742F09C"/>
@@ -4368,7 +4851,7 @@
       </w:pPr>
     </w:lvl>
   </w:abstractNum>
-  <w:abstractNum w:abstractNumId="3" w15:restartNumberingAfterBreak="0">
+  <w:abstractNum w:abstractNumId="4" w15:restartNumberingAfterBreak="0">
     <w:nsid w:val="15A06247"/>
     <w:multiLevelType w:val="hybridMultilevel"/>
     <w:tmpl w:val="9552E5DA"/>
@@ -4457,7 +4940,7 @@
       </w:pPr>
     </w:lvl>
   </w:abstractNum>
-  <w:abstractNum w:abstractNumId="4" w15:restartNumberingAfterBreak="0">
+  <w:abstractNum w:abstractNumId="5" w15:restartNumberingAfterBreak="0">
     <w:nsid w:val="183D1B0A"/>
     <w:multiLevelType w:val="hybridMultilevel"/>
     <w:tmpl w:val="13CCDDA0"/>
@@ -4546,7 +5029,7 @@
       </w:pPr>
     </w:lvl>
   </w:abstractNum>
-  <w:abstractNum w:abstractNumId="5" w15:restartNumberingAfterBreak="0">
+  <w:abstractNum w:abstractNumId="6" w15:restartNumberingAfterBreak="0">
     <w:nsid w:val="26E14A9F"/>
     <w:multiLevelType w:val="hybridMultilevel"/>
     <w:tmpl w:val="86BECE66"/>
@@ -4636,7 +5119,7 @@
       </w:pPr>
     </w:lvl>
   </w:abstractNum>
-  <w:abstractNum w:abstractNumId="6" w15:restartNumberingAfterBreak="0">
+  <w:abstractNum w:abstractNumId="7" w15:restartNumberingAfterBreak="0">
     <w:nsid w:val="35F23968"/>
     <w:multiLevelType w:val="hybridMultilevel"/>
     <w:tmpl w:val="A118ADDA"/>
@@ -4725,7 +5208,7 @@
       </w:pPr>
     </w:lvl>
   </w:abstractNum>
-  <w:abstractNum w:abstractNumId="7" w15:restartNumberingAfterBreak="0">
+  <w:abstractNum w:abstractNumId="8" w15:restartNumberingAfterBreak="0">
     <w:nsid w:val="381E213B"/>
     <w:multiLevelType w:val="hybridMultilevel"/>
     <w:tmpl w:val="86F04156"/>
@@ -4814,7 +5297,7 @@
       </w:pPr>
     </w:lvl>
   </w:abstractNum>
-  <w:abstractNum w:abstractNumId="8" w15:restartNumberingAfterBreak="0">
+  <w:abstractNum w:abstractNumId="9" w15:restartNumberingAfterBreak="0">
     <w:nsid w:val="3E1C6A61"/>
     <w:multiLevelType w:val="hybridMultilevel"/>
     <w:tmpl w:val="B48A89CC"/>
@@ -4903,7 +5386,7 @@
       </w:pPr>
     </w:lvl>
   </w:abstractNum>
-  <w:abstractNum w:abstractNumId="9" w15:restartNumberingAfterBreak="0">
+  <w:abstractNum w:abstractNumId="10" w15:restartNumberingAfterBreak="0">
     <w:nsid w:val="513C4103"/>
     <w:multiLevelType w:val="hybridMultilevel"/>
     <w:tmpl w:val="27DA5F86"/>
@@ -4992,7 +5475,7 @@
       </w:pPr>
     </w:lvl>
   </w:abstractNum>
-  <w:abstractNum w:abstractNumId="10" w15:restartNumberingAfterBreak="0">
+  <w:abstractNum w:abstractNumId="11" w15:restartNumberingAfterBreak="0">
     <w:nsid w:val="60381838"/>
     <w:multiLevelType w:val="hybridMultilevel"/>
     <w:tmpl w:val="D0224A1C"/>
@@ -5081,7 +5564,120 @@
       </w:pPr>
     </w:lvl>
   </w:abstractNum>
-  <w:abstractNum w:abstractNumId="11" w15:restartNumberingAfterBreak="0">
+  <w:abstractNum w:abstractNumId="12" w15:restartNumberingAfterBreak="0">
+    <w:nsid w:val="6D412C37"/>
+    <w:multiLevelType w:val="hybridMultilevel"/>
+    <w:tmpl w:val="CF22CB26"/>
+    <w:lvl w:ilvl="0" w:tplc="0C0A0001">
+      <w:start w:val="1"/>
+      <w:numFmt w:val="bullet"/>
+      <w:lvlText w:val=""/>
+      <w:lvlJc w:val="left"/>
+      <w:pPr>
+        <w:ind w:left="1440" w:hanging="360"/>
+      </w:pPr>
+      <w:rPr>
+        <w:rFonts w:ascii="Symbol" w:hAnsi="Symbol" w:hint="default"/>
+      </w:rPr>
+    </w:lvl>
+    <w:lvl w:ilvl="1" w:tplc="0C0A0003" w:tentative="1">
+      <w:start w:val="1"/>
+      <w:numFmt w:val="bullet"/>
+      <w:lvlText w:val="o"/>
+      <w:lvlJc w:val="left"/>
+      <w:pPr>
+        <w:ind w:left="2160" w:hanging="360"/>
+      </w:pPr>
+      <w:rPr>
+        <w:rFonts w:ascii="Courier New" w:hAnsi="Courier New" w:cs="Courier New" w:hint="default"/>
+      </w:rPr>
+    </w:lvl>
+    <w:lvl w:ilvl="2" w:tplc="0C0A0005" w:tentative="1">
+      <w:start w:val="1"/>
+      <w:numFmt w:val="bullet"/>
+      <w:lvlText w:val=""/>
+      <w:lvlJc w:val="left"/>
+      <w:pPr>
+        <w:ind w:left="2880" w:hanging="360"/>
+      </w:pPr>
+      <w:rPr>
+        <w:rFonts w:ascii="Wingdings" w:hAnsi="Wingdings" w:hint="default"/>
+      </w:rPr>
+    </w:lvl>
+    <w:lvl w:ilvl="3" w:tplc="0C0A0001" w:tentative="1">
+      <w:start w:val="1"/>
+      <w:numFmt w:val="bullet"/>
+      <w:lvlText w:val=""/>
+      <w:lvlJc w:val="left"/>
+      <w:pPr>
+        <w:ind w:left="3600" w:hanging="360"/>
+      </w:pPr>
+      <w:rPr>
+        <w:rFonts w:ascii="Symbol" w:hAnsi="Symbol" w:hint="default"/>
+      </w:rPr>
+    </w:lvl>
+    <w:lvl w:ilvl="4" w:tplc="0C0A0003" w:tentative="1">
+      <w:start w:val="1"/>
+      <w:numFmt w:val="bullet"/>
+      <w:lvlText w:val="o"/>
+      <w:lvlJc w:val="left"/>
+      <w:pPr>
+        <w:ind w:left="4320" w:hanging="360"/>
+      </w:pPr>
+      <w:rPr>
+        <w:rFonts w:ascii="Courier New" w:hAnsi="Courier New" w:cs="Courier New" w:hint="default"/>
+      </w:rPr>
+    </w:lvl>
+    <w:lvl w:ilvl="5" w:tplc="0C0A0005" w:tentative="1">
+      <w:start w:val="1"/>
+      <w:numFmt w:val="bullet"/>
+      <w:lvlText w:val=""/>
+      <w:lvlJc w:val="left"/>
+      <w:pPr>
+        <w:ind w:left="5040" w:hanging="360"/>
+      </w:pPr>
+      <w:rPr>
+        <w:rFonts w:ascii="Wingdings" w:hAnsi="Wingdings" w:hint="default"/>
+      </w:rPr>
+    </w:lvl>
+    <w:lvl w:ilvl="6" w:tplc="0C0A0001" w:tentative="1">
+      <w:start w:val="1"/>
+      <w:numFmt w:val="bullet"/>
+      <w:lvlText w:val=""/>
+      <w:lvlJc w:val="left"/>
+      <w:pPr>
+        <w:ind w:left="5760" w:hanging="360"/>
+      </w:pPr>
+      <w:rPr>
+        <w:rFonts w:ascii="Symbol" w:hAnsi="Symbol" w:hint="default"/>
+      </w:rPr>
+    </w:lvl>
+    <w:lvl w:ilvl="7" w:tplc="0C0A0003" w:tentative="1">
+      <w:start w:val="1"/>
+      <w:numFmt w:val="bullet"/>
+      <w:lvlText w:val="o"/>
+      <w:lvlJc w:val="left"/>
+      <w:pPr>
+        <w:ind w:left="6480" w:hanging="360"/>
+      </w:pPr>
+      <w:rPr>
+        <w:rFonts w:ascii="Courier New" w:hAnsi="Courier New" w:cs="Courier New" w:hint="default"/>
+      </w:rPr>
+    </w:lvl>
+    <w:lvl w:ilvl="8" w:tplc="0C0A0005" w:tentative="1">
+      <w:start w:val="1"/>
+      <w:numFmt w:val="bullet"/>
+      <w:lvlText w:val=""/>
+      <w:lvlJc w:val="left"/>
+      <w:pPr>
+        <w:ind w:left="7200" w:hanging="360"/>
+      </w:pPr>
+      <w:rPr>
+        <w:rFonts w:ascii="Wingdings" w:hAnsi="Wingdings" w:hint="default"/>
+      </w:rPr>
+    </w:lvl>
+  </w:abstractNum>
+  <w:abstractNum w:abstractNumId="13" w15:restartNumberingAfterBreak="0">
     <w:nsid w:val="6E422694"/>
     <w:multiLevelType w:val="hybridMultilevel"/>
     <w:tmpl w:val="B2502630"/>
@@ -5170,7 +5766,7 @@
       </w:pPr>
     </w:lvl>
   </w:abstractNum>
-  <w:abstractNum w:abstractNumId="12" w15:restartNumberingAfterBreak="0">
+  <w:abstractNum w:abstractNumId="14" w15:restartNumberingAfterBreak="0">
     <w:nsid w:val="6E5A33EC"/>
     <w:multiLevelType w:val="hybridMultilevel"/>
     <w:tmpl w:val="1076BDEE"/>
@@ -5259,7 +5855,7 @@
       </w:pPr>
     </w:lvl>
   </w:abstractNum>
-  <w:abstractNum w:abstractNumId="13" w15:restartNumberingAfterBreak="0">
+  <w:abstractNum w:abstractNumId="15" w15:restartNumberingAfterBreak="0">
     <w:nsid w:val="7F006540"/>
     <w:multiLevelType w:val="multilevel"/>
     <w:tmpl w:val="122EF47E"/>
@@ -5381,43 +5977,49 @@
     <w:abstractNumId w:val="0"/>
   </w:num>
   <w:num w:numId="2">
+    <w:abstractNumId w:val="13"/>
+  </w:num>
+  <w:num w:numId="3">
+    <w:abstractNumId w:val="3"/>
+  </w:num>
+  <w:num w:numId="4">
+    <w:abstractNumId w:val="4"/>
+  </w:num>
+  <w:num w:numId="5">
     <w:abstractNumId w:val="11"/>
   </w:num>
-  <w:num w:numId="3">
-    <w:abstractNumId w:val="2"/>
+  <w:num w:numId="6">
+    <w:abstractNumId w:val="8"/>
   </w:num>
-  <w:num w:numId="4">
-    <w:abstractNumId w:val="3"/>
+  <w:num w:numId="7">
+    <w:abstractNumId w:val="6"/>
   </w:num>
-  <w:num w:numId="5">
+  <w:num w:numId="8">
     <w:abstractNumId w:val="10"/>
   </w:num>
-  <w:num w:numId="6">
-    <w:abstractNumId w:val="7"/>
+  <w:num w:numId="9">
+    <w:abstractNumId w:val="9"/>
   </w:num>
-  <w:num w:numId="7">
+  <w:num w:numId="10">
+    <w:abstractNumId w:val="14"/>
+  </w:num>
+  <w:num w:numId="11">
     <w:abstractNumId w:val="5"/>
   </w:num>
-  <w:num w:numId="8">
-    <w:abstractNumId w:val="9"/>
-  </w:num>
-  <w:num w:numId="9">
-    <w:abstractNumId w:val="8"/>
-  </w:num>
-  <w:num w:numId="10">
-    <w:abstractNumId w:val="12"/>
-  </w:num>
-  <w:num w:numId="11">
-    <w:abstractNumId w:val="4"/>
-  </w:num>
   <w:num w:numId="12">
-    <w:abstractNumId w:val="13"/>
+    <w:abstractNumId w:val="15"/>
   </w:num>
   <w:num w:numId="13">
     <w:abstractNumId w:val="1"/>
   </w:num>
   <w:num w:numId="14">
-    <w:abstractNumId w:val="6"/>
+    <w:abstractNumId w:val="7"/>
+  </w:num>
+  <w:num w:numId="15">
+    <w:abstractNumId w:val="12"/>
+  </w:num>
+  <w:num w:numId="16">
+    <w:abstractNumId w:val="2"/>
   </w:num>
 </w:numbering>
 </file>

</xml_diff>